<commit_message>
Updated the minutes of the meeting
</commit_message>
<xml_diff>
--- a/Project Documents/Group A minutes.docx
+++ b/Project Documents/Group A minutes.docx
@@ -756,25 +756,1412 @@
           <w:sz w:val="28"/>
           <w:szCs w:val="28"/>
         </w:rPr>
-        <w:t>Lee Begin work on score</w:t>
-      </w:r>
-    </w:p>
-    <w:p>
-      <w:pPr>
-        <w:rPr>
-          <w:sz w:val="28"/>
-          <w:szCs w:val="28"/>
-        </w:rPr>
-      </w:pPr>
-      <w:r>
-        <w:rPr>
-          <w:sz w:val="28"/>
-          <w:szCs w:val="28"/>
-        </w:rPr>
-        <w:t>Jack Spawn world</w:t>
+        <w:t>Lee</w:t>
+      </w:r>
+      <w:r>
+        <w:rPr>
+          <w:sz w:val="28"/>
+          <w:szCs w:val="28"/>
+        </w:rPr>
+        <w:t xml:space="preserve"> -</w:t>
+      </w:r>
+      <w:r>
+        <w:rPr>
+          <w:sz w:val="28"/>
+          <w:szCs w:val="28"/>
+        </w:rPr>
+        <w:t xml:space="preserve"> Begin work on score</w:t>
+      </w:r>
+    </w:p>
+    <w:p>
+      <w:pPr>
+        <w:rPr>
+          <w:sz w:val="28"/>
+          <w:szCs w:val="28"/>
+        </w:rPr>
+      </w:pPr>
+      <w:r>
+        <w:rPr>
+          <w:sz w:val="28"/>
+          <w:szCs w:val="28"/>
+        </w:rPr>
+        <w:t>Jack</w:t>
+      </w:r>
+      <w:r>
+        <w:rPr>
+          <w:sz w:val="28"/>
+          <w:szCs w:val="28"/>
+        </w:rPr>
+        <w:t xml:space="preserve"> -</w:t>
+      </w:r>
+      <w:r>
+        <w:rPr>
+          <w:sz w:val="28"/>
+          <w:szCs w:val="28"/>
+        </w:rPr>
+        <w:t xml:space="preserve"> Spawn world</w:t>
+      </w:r>
+    </w:p>
+    <w:p>
+      <w:pPr>
+        <w:rPr>
+          <w:sz w:val="28"/>
+          <w:szCs w:val="28"/>
+        </w:rPr>
+      </w:pPr>
+    </w:p>
+    <w:p>
+      <w:pPr>
+        <w:rPr>
+          <w:sz w:val="28"/>
+          <w:szCs w:val="28"/>
+        </w:rPr>
+      </w:pPr>
+    </w:p>
+    <w:p>
+      <w:pPr>
+        <w:rPr>
+          <w:sz w:val="28"/>
+          <w:szCs w:val="28"/>
+        </w:rPr>
+      </w:pPr>
+    </w:p>
+    <w:p>
+      <w:pPr>
+        <w:rPr>
+          <w:sz w:val="28"/>
+          <w:szCs w:val="28"/>
+        </w:rPr>
+      </w:pPr>
+    </w:p>
+    <w:p>
+      <w:pPr>
+        <w:rPr>
+          <w:sz w:val="28"/>
+          <w:szCs w:val="28"/>
+        </w:rPr>
+      </w:pPr>
+    </w:p>
+    <w:p>
+      <w:pPr>
+        <w:rPr>
+          <w:sz w:val="28"/>
+          <w:szCs w:val="28"/>
+        </w:rPr>
+      </w:pPr>
+    </w:p>
+    <w:p>
+      <w:pPr>
+        <w:rPr>
+          <w:b/>
+          <w:sz w:val="28"/>
+          <w:szCs w:val="28"/>
+        </w:rPr>
+      </w:pPr>
+      <w:r>
+        <w:rPr>
+          <w:b/>
+          <w:sz w:val="28"/>
+          <w:szCs w:val="28"/>
+        </w:rPr>
+        <w:lastRenderedPageBreak/>
+        <w:t>Week 2</w:t>
+      </w:r>
+    </w:p>
+    <w:p>
+      <w:pPr>
+        <w:rPr>
+          <w:b/>
+          <w:sz w:val="28"/>
+          <w:szCs w:val="28"/>
+        </w:rPr>
+      </w:pPr>
+    </w:p>
+    <w:tbl>
+      <w:tblPr>
+        <w:tblStyle w:val="TableGrid"/>
+        <w:tblW w:w="0" w:type="auto"/>
+        <w:tblLook w:val="04A0" w:firstRow="1" w:lastRow="0" w:firstColumn="1" w:lastColumn="0" w:noHBand="0" w:noVBand="1"/>
+      </w:tblPr>
+      <w:tblGrid>
+        <w:gridCol w:w="1568"/>
+        <w:gridCol w:w="1533"/>
+        <w:gridCol w:w="1538"/>
+        <w:gridCol w:w="1533"/>
+        <w:gridCol w:w="1536"/>
+        <w:gridCol w:w="1534"/>
+      </w:tblGrid>
+      <w:tr>
+        <w:tc>
+          <w:tcPr>
+            <w:tcW w:w="1540" w:type="dxa"/>
+          </w:tcPr>
+          <w:p>
+            <w:pPr>
+              <w:rPr>
+                <w:b/>
+                <w:sz w:val="28"/>
+                <w:szCs w:val="28"/>
+              </w:rPr>
+            </w:pPr>
+          </w:p>
+        </w:tc>
+        <w:tc>
+          <w:tcPr>
+            <w:tcW w:w="1540" w:type="dxa"/>
+          </w:tcPr>
+          <w:p>
+            <w:pPr>
+              <w:rPr>
+                <w:b/>
+                <w:sz w:val="28"/>
+                <w:szCs w:val="28"/>
+              </w:rPr>
+            </w:pPr>
+            <w:r>
+              <w:rPr>
+                <w:b/>
+                <w:sz w:val="28"/>
+                <w:szCs w:val="28"/>
+              </w:rPr>
+              <w:t>Dave</w:t>
+            </w:r>
+          </w:p>
+        </w:tc>
+        <w:tc>
+          <w:tcPr>
+            <w:tcW w:w="1540" w:type="dxa"/>
+          </w:tcPr>
+          <w:p>
+            <w:pPr>
+              <w:rPr>
+                <w:b/>
+                <w:sz w:val="28"/>
+                <w:szCs w:val="28"/>
+              </w:rPr>
+            </w:pPr>
+            <w:r>
+              <w:rPr>
+                <w:b/>
+                <w:sz w:val="28"/>
+                <w:szCs w:val="28"/>
+              </w:rPr>
+              <w:t>Christian</w:t>
+            </w:r>
+          </w:p>
+        </w:tc>
+        <w:tc>
+          <w:tcPr>
+            <w:tcW w:w="1540" w:type="dxa"/>
+          </w:tcPr>
+          <w:p>
+            <w:pPr>
+              <w:rPr>
+                <w:b/>
+                <w:sz w:val="28"/>
+                <w:szCs w:val="28"/>
+              </w:rPr>
+            </w:pPr>
+            <w:r>
+              <w:rPr>
+                <w:b/>
+                <w:sz w:val="28"/>
+                <w:szCs w:val="28"/>
+              </w:rPr>
+              <w:t>Lee</w:t>
+            </w:r>
+          </w:p>
+        </w:tc>
+        <w:tc>
+          <w:tcPr>
+            <w:tcW w:w="1541" w:type="dxa"/>
+          </w:tcPr>
+          <w:p>
+            <w:pPr>
+              <w:rPr>
+                <w:b/>
+                <w:sz w:val="28"/>
+                <w:szCs w:val="28"/>
+              </w:rPr>
+            </w:pPr>
+            <w:r>
+              <w:rPr>
+                <w:b/>
+                <w:sz w:val="28"/>
+                <w:szCs w:val="28"/>
+              </w:rPr>
+              <w:t>Laura</w:t>
+            </w:r>
+          </w:p>
+        </w:tc>
+        <w:tc>
+          <w:tcPr>
+            <w:tcW w:w="1541" w:type="dxa"/>
+          </w:tcPr>
+          <w:p>
+            <w:pPr>
+              <w:rPr>
+                <w:b/>
+                <w:sz w:val="28"/>
+                <w:szCs w:val="28"/>
+              </w:rPr>
+            </w:pPr>
+            <w:r>
+              <w:rPr>
+                <w:b/>
+                <w:sz w:val="28"/>
+                <w:szCs w:val="28"/>
+              </w:rPr>
+              <w:t>Jack</w:t>
+            </w:r>
+          </w:p>
+        </w:tc>
+      </w:tr>
+      <w:tr>
+        <w:tc>
+          <w:tcPr>
+            <w:tcW w:w="1540" w:type="dxa"/>
+          </w:tcPr>
+          <w:p>
+            <w:pPr>
+              <w:rPr>
+                <w:b/>
+                <w:sz w:val="28"/>
+                <w:szCs w:val="28"/>
+              </w:rPr>
+            </w:pPr>
+            <w:r>
+              <w:rPr>
+                <w:b/>
+                <w:sz w:val="28"/>
+                <w:szCs w:val="28"/>
+              </w:rPr>
+              <w:t>Attendance</w:t>
+            </w:r>
+          </w:p>
+        </w:tc>
+        <w:tc>
+          <w:tcPr>
+            <w:tcW w:w="1540" w:type="dxa"/>
+          </w:tcPr>
+          <w:p>
+            <w:pPr>
+              <w:rPr>
+                <w:sz w:val="28"/>
+                <w:szCs w:val="28"/>
+              </w:rPr>
+            </w:pPr>
+            <w:r>
+              <w:rPr>
+                <w:sz w:val="28"/>
+                <w:szCs w:val="28"/>
+              </w:rPr>
+              <w:t>10</w:t>
+            </w:r>
+          </w:p>
+        </w:tc>
+        <w:tc>
+          <w:tcPr>
+            <w:tcW w:w="1540" w:type="dxa"/>
+          </w:tcPr>
+          <w:p>
+            <w:pPr>
+              <w:rPr>
+                <w:sz w:val="28"/>
+                <w:szCs w:val="28"/>
+              </w:rPr>
+            </w:pPr>
+            <w:r>
+              <w:rPr>
+                <w:sz w:val="28"/>
+                <w:szCs w:val="28"/>
+              </w:rPr>
+              <w:t>10</w:t>
+            </w:r>
+          </w:p>
+        </w:tc>
+        <w:tc>
+          <w:tcPr>
+            <w:tcW w:w="1540" w:type="dxa"/>
+          </w:tcPr>
+          <w:p>
+            <w:pPr>
+              <w:rPr>
+                <w:sz w:val="28"/>
+                <w:szCs w:val="28"/>
+              </w:rPr>
+            </w:pPr>
+            <w:r>
+              <w:rPr>
+                <w:sz w:val="28"/>
+                <w:szCs w:val="28"/>
+              </w:rPr>
+              <w:t>10</w:t>
+            </w:r>
+          </w:p>
+        </w:tc>
+        <w:tc>
+          <w:tcPr>
+            <w:tcW w:w="1541" w:type="dxa"/>
+          </w:tcPr>
+          <w:p>
+            <w:pPr>
+              <w:rPr>
+                <w:sz w:val="28"/>
+                <w:szCs w:val="28"/>
+              </w:rPr>
+            </w:pPr>
+            <w:r>
+              <w:rPr>
+                <w:sz w:val="28"/>
+                <w:szCs w:val="28"/>
+              </w:rPr>
+              <w:t>10</w:t>
+            </w:r>
+          </w:p>
+        </w:tc>
+        <w:tc>
+          <w:tcPr>
+            <w:tcW w:w="1541" w:type="dxa"/>
+          </w:tcPr>
+          <w:p>
+            <w:pPr>
+              <w:rPr>
+                <w:sz w:val="28"/>
+                <w:szCs w:val="28"/>
+              </w:rPr>
+            </w:pPr>
+            <w:r>
+              <w:rPr>
+                <w:sz w:val="28"/>
+                <w:szCs w:val="28"/>
+              </w:rPr>
+              <w:t>10</w:t>
+            </w:r>
+          </w:p>
+        </w:tc>
+      </w:tr>
+      <w:tr>
+        <w:tc>
+          <w:tcPr>
+            <w:tcW w:w="1540" w:type="dxa"/>
+          </w:tcPr>
+          <w:p>
+            <w:pPr>
+              <w:rPr>
+                <w:b/>
+                <w:sz w:val="28"/>
+                <w:szCs w:val="28"/>
+              </w:rPr>
+            </w:pPr>
+            <w:r>
+              <w:rPr>
+                <w:b/>
+                <w:sz w:val="28"/>
+                <w:szCs w:val="28"/>
+              </w:rPr>
+              <w:t>Input</w:t>
+            </w:r>
+          </w:p>
+        </w:tc>
+        <w:tc>
+          <w:tcPr>
+            <w:tcW w:w="1540" w:type="dxa"/>
+          </w:tcPr>
+          <w:p>
+            <w:pPr>
+              <w:rPr>
+                <w:sz w:val="28"/>
+                <w:szCs w:val="28"/>
+              </w:rPr>
+            </w:pPr>
+            <w:r>
+              <w:rPr>
+                <w:sz w:val="28"/>
+                <w:szCs w:val="28"/>
+              </w:rPr>
+              <w:t>10</w:t>
+            </w:r>
+          </w:p>
+        </w:tc>
+        <w:tc>
+          <w:tcPr>
+            <w:tcW w:w="1540" w:type="dxa"/>
+          </w:tcPr>
+          <w:p>
+            <w:pPr>
+              <w:rPr>
+                <w:sz w:val="28"/>
+                <w:szCs w:val="28"/>
+              </w:rPr>
+            </w:pPr>
+            <w:r>
+              <w:rPr>
+                <w:sz w:val="28"/>
+                <w:szCs w:val="28"/>
+              </w:rPr>
+              <w:t>10</w:t>
+            </w:r>
+          </w:p>
+        </w:tc>
+        <w:tc>
+          <w:tcPr>
+            <w:tcW w:w="1540" w:type="dxa"/>
+          </w:tcPr>
+          <w:p>
+            <w:pPr>
+              <w:rPr>
+                <w:sz w:val="28"/>
+                <w:szCs w:val="28"/>
+              </w:rPr>
+            </w:pPr>
+            <w:r>
+              <w:rPr>
+                <w:sz w:val="28"/>
+                <w:szCs w:val="28"/>
+              </w:rPr>
+              <w:t>10</w:t>
+            </w:r>
+          </w:p>
+        </w:tc>
+        <w:tc>
+          <w:tcPr>
+            <w:tcW w:w="1541" w:type="dxa"/>
+          </w:tcPr>
+          <w:p>
+            <w:pPr>
+              <w:rPr>
+                <w:sz w:val="28"/>
+                <w:szCs w:val="28"/>
+              </w:rPr>
+            </w:pPr>
+            <w:r>
+              <w:rPr>
+                <w:sz w:val="28"/>
+                <w:szCs w:val="28"/>
+              </w:rPr>
+              <w:t>10</w:t>
+            </w:r>
+          </w:p>
+        </w:tc>
+        <w:tc>
+          <w:tcPr>
+            <w:tcW w:w="1541" w:type="dxa"/>
+          </w:tcPr>
+          <w:p>
+            <w:pPr>
+              <w:rPr>
+                <w:sz w:val="28"/>
+                <w:szCs w:val="28"/>
+              </w:rPr>
+            </w:pPr>
+            <w:r>
+              <w:rPr>
+                <w:sz w:val="28"/>
+                <w:szCs w:val="28"/>
+              </w:rPr>
+              <w:t>10</w:t>
+            </w:r>
+          </w:p>
+        </w:tc>
+      </w:tr>
+      <w:tr>
+        <w:tc>
+          <w:tcPr>
+            <w:tcW w:w="1540" w:type="dxa"/>
+          </w:tcPr>
+          <w:p>
+            <w:pPr>
+              <w:rPr>
+                <w:b/>
+                <w:sz w:val="28"/>
+                <w:szCs w:val="28"/>
+              </w:rPr>
+            </w:pPr>
+            <w:r>
+              <w:rPr>
+                <w:b/>
+                <w:sz w:val="28"/>
+                <w:szCs w:val="28"/>
+              </w:rPr>
+              <w:t>Work Done to Date</w:t>
+            </w:r>
+          </w:p>
+        </w:tc>
+        <w:tc>
+          <w:tcPr>
+            <w:tcW w:w="1540" w:type="dxa"/>
+          </w:tcPr>
+          <w:p>
+            <w:pPr>
+              <w:rPr>
+                <w:sz w:val="28"/>
+                <w:szCs w:val="28"/>
+              </w:rPr>
+            </w:pPr>
+            <w:r>
+              <w:rPr>
+                <w:sz w:val="28"/>
+                <w:szCs w:val="28"/>
+              </w:rPr>
+              <w:t>10</w:t>
+            </w:r>
+          </w:p>
+        </w:tc>
+        <w:tc>
+          <w:tcPr>
+            <w:tcW w:w="1540" w:type="dxa"/>
+          </w:tcPr>
+          <w:p>
+            <w:pPr>
+              <w:rPr>
+                <w:sz w:val="28"/>
+                <w:szCs w:val="28"/>
+              </w:rPr>
+            </w:pPr>
+            <w:r>
+              <w:rPr>
+                <w:sz w:val="28"/>
+                <w:szCs w:val="28"/>
+              </w:rPr>
+              <w:t>10</w:t>
+            </w:r>
+          </w:p>
+        </w:tc>
+        <w:tc>
+          <w:tcPr>
+            <w:tcW w:w="1540" w:type="dxa"/>
+          </w:tcPr>
+          <w:p>
+            <w:pPr>
+              <w:rPr>
+                <w:sz w:val="28"/>
+                <w:szCs w:val="28"/>
+              </w:rPr>
+            </w:pPr>
+            <w:r>
+              <w:rPr>
+                <w:sz w:val="28"/>
+                <w:szCs w:val="28"/>
+              </w:rPr>
+              <w:t>10</w:t>
+            </w:r>
+          </w:p>
+        </w:tc>
+        <w:tc>
+          <w:tcPr>
+            <w:tcW w:w="1541" w:type="dxa"/>
+          </w:tcPr>
+          <w:p>
+            <w:pPr>
+              <w:rPr>
+                <w:sz w:val="28"/>
+                <w:szCs w:val="28"/>
+              </w:rPr>
+            </w:pPr>
+            <w:r>
+              <w:rPr>
+                <w:sz w:val="28"/>
+                <w:szCs w:val="28"/>
+              </w:rPr>
+              <w:t>10</w:t>
+            </w:r>
+          </w:p>
+        </w:tc>
+        <w:tc>
+          <w:tcPr>
+            <w:tcW w:w="1541" w:type="dxa"/>
+          </w:tcPr>
+          <w:p>
+            <w:pPr>
+              <w:rPr>
+                <w:sz w:val="28"/>
+                <w:szCs w:val="28"/>
+              </w:rPr>
+            </w:pPr>
+            <w:r>
+              <w:rPr>
+                <w:sz w:val="28"/>
+                <w:szCs w:val="28"/>
+              </w:rPr>
+              <w:t>10</w:t>
+            </w:r>
+          </w:p>
+        </w:tc>
+      </w:tr>
+    </w:tbl>
+    <w:p>
+      <w:pPr>
+        <w:rPr>
+          <w:sz w:val="28"/>
+          <w:szCs w:val="28"/>
+        </w:rPr>
+      </w:pPr>
+    </w:p>
+    <w:p>
+      <w:pPr>
+        <w:rPr>
+          <w:sz w:val="28"/>
+          <w:szCs w:val="28"/>
+        </w:rPr>
+      </w:pPr>
+      <w:r>
+        <w:rPr>
+          <w:sz w:val="28"/>
+          <w:szCs w:val="28"/>
+        </w:rPr>
+        <w:t>To Do:</w:t>
+      </w:r>
+    </w:p>
+    <w:p>
+      <w:pPr>
+        <w:rPr>
+          <w:sz w:val="28"/>
+          <w:szCs w:val="28"/>
+        </w:rPr>
+      </w:pPr>
+      <w:r>
+        <w:rPr>
+          <w:sz w:val="28"/>
+          <w:szCs w:val="28"/>
+        </w:rPr>
+        <w:t>Dave – test scene with limits</w:t>
+      </w:r>
+    </w:p>
+    <w:p>
+      <w:pPr>
+        <w:rPr>
+          <w:sz w:val="28"/>
+          <w:szCs w:val="28"/>
+        </w:rPr>
+      </w:pPr>
+      <w:r>
+        <w:rPr>
+          <w:sz w:val="28"/>
+          <w:szCs w:val="28"/>
+        </w:rPr>
+        <w:t>Laura – Decide what the four items will be worth</w:t>
+      </w:r>
+    </w:p>
+    <w:p>
+      <w:pPr>
+        <w:rPr>
+          <w:sz w:val="28"/>
+          <w:szCs w:val="28"/>
+        </w:rPr>
+      </w:pPr>
+      <w:r>
+        <w:rPr>
+          <w:sz w:val="28"/>
+          <w:szCs w:val="28"/>
+        </w:rPr>
+        <w:t>Lee – working on the score</w:t>
+      </w:r>
+    </w:p>
+    <w:p>
+      <w:pPr>
+        <w:rPr>
+          <w:sz w:val="28"/>
+          <w:szCs w:val="28"/>
+        </w:rPr>
+      </w:pPr>
+      <w:r>
+        <w:rPr>
+          <w:sz w:val="28"/>
+          <w:szCs w:val="28"/>
+        </w:rPr>
+        <w:t>Christian – Make test scene to test collision Detection</w:t>
+      </w:r>
+    </w:p>
+    <w:p>
+      <w:pPr>
+        <w:rPr>
+          <w:sz w:val="28"/>
+          <w:szCs w:val="28"/>
+        </w:rPr>
+      </w:pPr>
+      <w:r>
+        <w:rPr>
+          <w:sz w:val="28"/>
+          <w:szCs w:val="28"/>
+        </w:rPr>
+        <w:t xml:space="preserve">Jack – </w:t>
+      </w:r>
+      <w:r>
+        <w:rPr>
+          <w:sz w:val="28"/>
+          <w:szCs w:val="28"/>
+        </w:rPr>
+        <w:t xml:space="preserve">Build world </w:t>
+      </w:r>
+    </w:p>
+    <w:p>
+      <w:pPr>
+        <w:rPr>
+          <w:b/>
+          <w:sz w:val="28"/>
+          <w:szCs w:val="28"/>
+        </w:rPr>
+      </w:pPr>
+      <w:r>
+        <w:rPr>
+          <w:b/>
+          <w:sz w:val="28"/>
+          <w:szCs w:val="28"/>
+        </w:rPr>
+        <w:t>Week 3</w:t>
+      </w:r>
+    </w:p>
+    <w:tbl>
+      <w:tblPr>
+        <w:tblStyle w:val="TableGrid"/>
+        <w:tblW w:w="0" w:type="auto"/>
+        <w:tblLook w:val="04A0" w:firstRow="1" w:lastRow="0" w:firstColumn="1" w:lastColumn="0" w:noHBand="0" w:noVBand="1"/>
+      </w:tblPr>
+      <w:tblGrid>
+        <w:gridCol w:w="1568"/>
+        <w:gridCol w:w="1534"/>
+        <w:gridCol w:w="1538"/>
+        <w:gridCol w:w="1533"/>
+        <w:gridCol w:w="1535"/>
+        <w:gridCol w:w="1534"/>
+      </w:tblGrid>
+      <w:tr>
+        <w:tc>
+          <w:tcPr>
+            <w:tcW w:w="1540" w:type="dxa"/>
+          </w:tcPr>
+          <w:p>
+            <w:pPr>
+              <w:rPr>
+                <w:b/>
+                <w:sz w:val="28"/>
+                <w:szCs w:val="28"/>
+              </w:rPr>
+            </w:pPr>
+          </w:p>
+        </w:tc>
+        <w:tc>
+          <w:tcPr>
+            <w:tcW w:w="1540" w:type="dxa"/>
+          </w:tcPr>
+          <w:p>
+            <w:pPr>
+              <w:rPr>
+                <w:b/>
+                <w:sz w:val="28"/>
+                <w:szCs w:val="28"/>
+              </w:rPr>
+            </w:pPr>
+            <w:r>
+              <w:rPr>
+                <w:b/>
+                <w:sz w:val="28"/>
+                <w:szCs w:val="28"/>
+              </w:rPr>
+              <w:t>Dave</w:t>
+            </w:r>
+          </w:p>
+        </w:tc>
+        <w:tc>
+          <w:tcPr>
+            <w:tcW w:w="1540" w:type="dxa"/>
+          </w:tcPr>
+          <w:p>
+            <w:pPr>
+              <w:rPr>
+                <w:b/>
+                <w:sz w:val="28"/>
+                <w:szCs w:val="28"/>
+              </w:rPr>
+            </w:pPr>
+            <w:r>
+              <w:rPr>
+                <w:b/>
+                <w:sz w:val="28"/>
+                <w:szCs w:val="28"/>
+              </w:rPr>
+              <w:t>Christian</w:t>
+            </w:r>
+          </w:p>
+        </w:tc>
+        <w:tc>
+          <w:tcPr>
+            <w:tcW w:w="1540" w:type="dxa"/>
+          </w:tcPr>
+          <w:p>
+            <w:pPr>
+              <w:rPr>
+                <w:b/>
+                <w:sz w:val="28"/>
+                <w:szCs w:val="28"/>
+              </w:rPr>
+            </w:pPr>
+            <w:r>
+              <w:rPr>
+                <w:b/>
+                <w:sz w:val="28"/>
+                <w:szCs w:val="28"/>
+              </w:rPr>
+              <w:t>Lee</w:t>
+            </w:r>
+          </w:p>
+        </w:tc>
+        <w:tc>
+          <w:tcPr>
+            <w:tcW w:w="1541" w:type="dxa"/>
+          </w:tcPr>
+          <w:p>
+            <w:pPr>
+              <w:rPr>
+                <w:b/>
+                <w:sz w:val="28"/>
+                <w:szCs w:val="28"/>
+              </w:rPr>
+            </w:pPr>
+            <w:r>
+              <w:rPr>
+                <w:b/>
+                <w:sz w:val="28"/>
+                <w:szCs w:val="28"/>
+              </w:rPr>
+              <w:t>Laura</w:t>
+            </w:r>
+          </w:p>
+        </w:tc>
+        <w:tc>
+          <w:tcPr>
+            <w:tcW w:w="1541" w:type="dxa"/>
+          </w:tcPr>
+          <w:p>
+            <w:pPr>
+              <w:rPr>
+                <w:b/>
+                <w:sz w:val="28"/>
+                <w:szCs w:val="28"/>
+              </w:rPr>
+            </w:pPr>
+            <w:r>
+              <w:rPr>
+                <w:b/>
+                <w:sz w:val="28"/>
+                <w:szCs w:val="28"/>
+              </w:rPr>
+              <w:t>Jack</w:t>
+            </w:r>
+          </w:p>
+        </w:tc>
+      </w:tr>
+      <w:tr>
+        <w:tc>
+          <w:tcPr>
+            <w:tcW w:w="1540" w:type="dxa"/>
+          </w:tcPr>
+          <w:p>
+            <w:pPr>
+              <w:rPr>
+                <w:b/>
+                <w:sz w:val="28"/>
+                <w:szCs w:val="28"/>
+              </w:rPr>
+            </w:pPr>
+            <w:r>
+              <w:rPr>
+                <w:b/>
+                <w:sz w:val="28"/>
+                <w:szCs w:val="28"/>
+              </w:rPr>
+              <w:t>Attendance</w:t>
+            </w:r>
+          </w:p>
+        </w:tc>
+        <w:tc>
+          <w:tcPr>
+            <w:tcW w:w="1540" w:type="dxa"/>
+          </w:tcPr>
+          <w:p>
+            <w:pPr>
+              <w:rPr>
+                <w:sz w:val="28"/>
+                <w:szCs w:val="28"/>
+              </w:rPr>
+            </w:pPr>
+            <w:r>
+              <w:rPr>
+                <w:sz w:val="28"/>
+                <w:szCs w:val="28"/>
+              </w:rPr>
+              <w:t>10</w:t>
+            </w:r>
+          </w:p>
+        </w:tc>
+        <w:tc>
+          <w:tcPr>
+            <w:tcW w:w="1540" w:type="dxa"/>
+          </w:tcPr>
+          <w:p>
+            <w:pPr>
+              <w:rPr>
+                <w:sz w:val="28"/>
+                <w:szCs w:val="28"/>
+              </w:rPr>
+            </w:pPr>
+            <w:r>
+              <w:rPr>
+                <w:sz w:val="28"/>
+                <w:szCs w:val="28"/>
+              </w:rPr>
+              <w:t>10</w:t>
+            </w:r>
+          </w:p>
+        </w:tc>
+        <w:tc>
+          <w:tcPr>
+            <w:tcW w:w="1540" w:type="dxa"/>
+          </w:tcPr>
+          <w:p>
+            <w:pPr>
+              <w:rPr>
+                <w:sz w:val="28"/>
+                <w:szCs w:val="28"/>
+              </w:rPr>
+            </w:pPr>
+            <w:r>
+              <w:rPr>
+                <w:sz w:val="28"/>
+                <w:szCs w:val="28"/>
+              </w:rPr>
+              <w:t>Sick</w:t>
+            </w:r>
+          </w:p>
+        </w:tc>
+        <w:tc>
+          <w:tcPr>
+            <w:tcW w:w="1541" w:type="dxa"/>
+          </w:tcPr>
+          <w:p>
+            <w:pPr>
+              <w:rPr>
+                <w:sz w:val="28"/>
+                <w:szCs w:val="28"/>
+              </w:rPr>
+            </w:pPr>
+            <w:r>
+              <w:rPr>
+                <w:sz w:val="28"/>
+                <w:szCs w:val="28"/>
+              </w:rPr>
+              <w:t>10</w:t>
+            </w:r>
+          </w:p>
+        </w:tc>
+        <w:tc>
+          <w:tcPr>
+            <w:tcW w:w="1541" w:type="dxa"/>
+          </w:tcPr>
+          <w:p>
+            <w:pPr>
+              <w:rPr>
+                <w:sz w:val="28"/>
+                <w:szCs w:val="28"/>
+              </w:rPr>
+            </w:pPr>
+            <w:r>
+              <w:rPr>
+                <w:sz w:val="28"/>
+                <w:szCs w:val="28"/>
+              </w:rPr>
+              <w:t>10</w:t>
+            </w:r>
+          </w:p>
+        </w:tc>
+      </w:tr>
+      <w:tr>
+        <w:tc>
+          <w:tcPr>
+            <w:tcW w:w="1540" w:type="dxa"/>
+          </w:tcPr>
+          <w:p>
+            <w:pPr>
+              <w:rPr>
+                <w:b/>
+                <w:sz w:val="28"/>
+                <w:szCs w:val="28"/>
+              </w:rPr>
+            </w:pPr>
+            <w:r>
+              <w:rPr>
+                <w:b/>
+                <w:sz w:val="28"/>
+                <w:szCs w:val="28"/>
+              </w:rPr>
+              <w:t>Input</w:t>
+            </w:r>
+          </w:p>
+        </w:tc>
+        <w:tc>
+          <w:tcPr>
+            <w:tcW w:w="1540" w:type="dxa"/>
+          </w:tcPr>
+          <w:p>
+            <w:pPr>
+              <w:rPr>
+                <w:sz w:val="28"/>
+                <w:szCs w:val="28"/>
+              </w:rPr>
+            </w:pPr>
+            <w:r>
+              <w:rPr>
+                <w:sz w:val="28"/>
+                <w:szCs w:val="28"/>
+              </w:rPr>
+              <w:t>10</w:t>
+            </w:r>
+          </w:p>
+        </w:tc>
+        <w:tc>
+          <w:tcPr>
+            <w:tcW w:w="1540" w:type="dxa"/>
+          </w:tcPr>
+          <w:p>
+            <w:pPr>
+              <w:rPr>
+                <w:sz w:val="28"/>
+                <w:szCs w:val="28"/>
+              </w:rPr>
+            </w:pPr>
+            <w:r>
+              <w:rPr>
+                <w:sz w:val="28"/>
+                <w:szCs w:val="28"/>
+              </w:rPr>
+              <w:t>10</w:t>
+            </w:r>
+          </w:p>
+        </w:tc>
+        <w:tc>
+          <w:tcPr>
+            <w:tcW w:w="1540" w:type="dxa"/>
+          </w:tcPr>
+          <w:p>
+            <w:pPr>
+              <w:rPr>
+                <w:sz w:val="28"/>
+                <w:szCs w:val="28"/>
+              </w:rPr>
+            </w:pPr>
+            <w:r>
+              <w:rPr>
+                <w:sz w:val="28"/>
+                <w:szCs w:val="28"/>
+              </w:rPr>
+              <w:t>10</w:t>
+            </w:r>
+          </w:p>
+        </w:tc>
+        <w:tc>
+          <w:tcPr>
+            <w:tcW w:w="1541" w:type="dxa"/>
+          </w:tcPr>
+          <w:p>
+            <w:pPr>
+              <w:rPr>
+                <w:sz w:val="28"/>
+                <w:szCs w:val="28"/>
+              </w:rPr>
+            </w:pPr>
+            <w:r>
+              <w:rPr>
+                <w:sz w:val="28"/>
+                <w:szCs w:val="28"/>
+              </w:rPr>
+              <w:t>10</w:t>
+            </w:r>
+          </w:p>
+        </w:tc>
+        <w:tc>
+          <w:tcPr>
+            <w:tcW w:w="1541" w:type="dxa"/>
+          </w:tcPr>
+          <w:p>
+            <w:pPr>
+              <w:rPr>
+                <w:sz w:val="28"/>
+                <w:szCs w:val="28"/>
+              </w:rPr>
+            </w:pPr>
+            <w:r>
+              <w:rPr>
+                <w:sz w:val="28"/>
+                <w:szCs w:val="28"/>
+              </w:rPr>
+              <w:t>10</w:t>
+            </w:r>
+          </w:p>
+        </w:tc>
+      </w:tr>
+      <w:tr>
+        <w:tc>
+          <w:tcPr>
+            <w:tcW w:w="1540" w:type="dxa"/>
+          </w:tcPr>
+          <w:p>
+            <w:pPr>
+              <w:rPr>
+                <w:b/>
+                <w:sz w:val="28"/>
+                <w:szCs w:val="28"/>
+              </w:rPr>
+            </w:pPr>
+            <w:r>
+              <w:rPr>
+                <w:b/>
+                <w:sz w:val="28"/>
+                <w:szCs w:val="28"/>
+              </w:rPr>
+              <w:t>Work Done to Date</w:t>
+            </w:r>
+          </w:p>
+        </w:tc>
+        <w:tc>
+          <w:tcPr>
+            <w:tcW w:w="1540" w:type="dxa"/>
+          </w:tcPr>
+          <w:p>
+            <w:pPr>
+              <w:rPr>
+                <w:sz w:val="28"/>
+                <w:szCs w:val="28"/>
+              </w:rPr>
+            </w:pPr>
+            <w:r>
+              <w:rPr>
+                <w:sz w:val="28"/>
+                <w:szCs w:val="28"/>
+              </w:rPr>
+              <w:t>8</w:t>
+            </w:r>
+          </w:p>
+        </w:tc>
+        <w:tc>
+          <w:tcPr>
+            <w:tcW w:w="1540" w:type="dxa"/>
+          </w:tcPr>
+          <w:p>
+            <w:pPr>
+              <w:rPr>
+                <w:sz w:val="28"/>
+                <w:szCs w:val="28"/>
+              </w:rPr>
+            </w:pPr>
+            <w:r>
+              <w:rPr>
+                <w:sz w:val="28"/>
+                <w:szCs w:val="28"/>
+              </w:rPr>
+              <w:t>10</w:t>
+            </w:r>
+          </w:p>
+        </w:tc>
+        <w:tc>
+          <w:tcPr>
+            <w:tcW w:w="1540" w:type="dxa"/>
+          </w:tcPr>
+          <w:p>
+            <w:pPr>
+              <w:rPr>
+                <w:sz w:val="28"/>
+                <w:szCs w:val="28"/>
+              </w:rPr>
+            </w:pPr>
+            <w:r>
+              <w:rPr>
+                <w:sz w:val="28"/>
+                <w:szCs w:val="28"/>
+              </w:rPr>
+              <w:t>10</w:t>
+            </w:r>
+          </w:p>
+        </w:tc>
+        <w:tc>
+          <w:tcPr>
+            <w:tcW w:w="1541" w:type="dxa"/>
+          </w:tcPr>
+          <w:p>
+            <w:pPr>
+              <w:rPr>
+                <w:sz w:val="28"/>
+                <w:szCs w:val="28"/>
+              </w:rPr>
+            </w:pPr>
+            <w:r>
+              <w:rPr>
+                <w:sz w:val="28"/>
+                <w:szCs w:val="28"/>
+              </w:rPr>
+              <w:t>10</w:t>
+            </w:r>
+          </w:p>
+        </w:tc>
+        <w:tc>
+          <w:tcPr>
+            <w:tcW w:w="1541" w:type="dxa"/>
+          </w:tcPr>
+          <w:p>
+            <w:pPr>
+              <w:rPr>
+                <w:sz w:val="28"/>
+                <w:szCs w:val="28"/>
+              </w:rPr>
+            </w:pPr>
+            <w:r>
+              <w:rPr>
+                <w:sz w:val="28"/>
+                <w:szCs w:val="28"/>
+              </w:rPr>
+              <w:t>10</w:t>
+            </w:r>
+          </w:p>
+        </w:tc>
+      </w:tr>
+    </w:tbl>
+    <w:p>
+      <w:pPr>
+        <w:rPr>
+          <w:b/>
+          <w:sz w:val="28"/>
+          <w:szCs w:val="28"/>
+        </w:rPr>
+      </w:pPr>
+    </w:p>
+    <w:p>
+      <w:pPr>
+        <w:rPr>
+          <w:sz w:val="28"/>
+          <w:szCs w:val="28"/>
+        </w:rPr>
+      </w:pPr>
+      <w:r>
+        <w:rPr>
+          <w:sz w:val="28"/>
+          <w:szCs w:val="28"/>
+        </w:rPr>
+        <w:t>To do:</w:t>
+      </w:r>
+    </w:p>
+    <w:p>
+      <w:pPr>
+        <w:rPr>
+          <w:sz w:val="28"/>
+          <w:szCs w:val="28"/>
+        </w:rPr>
+      </w:pPr>
+      <w:r>
+        <w:rPr>
+          <w:sz w:val="28"/>
+          <w:szCs w:val="28"/>
+        </w:rPr>
+        <w:t xml:space="preserve">Dave </w:t>
+      </w:r>
+      <w:r>
+        <w:rPr>
+          <w:sz w:val="28"/>
+          <w:szCs w:val="28"/>
+        </w:rPr>
+        <w:t>–</w:t>
+      </w:r>
+      <w:r>
+        <w:rPr>
+          <w:sz w:val="28"/>
+          <w:szCs w:val="28"/>
+        </w:rPr>
+        <w:t xml:space="preserve"> </w:t>
+      </w:r>
+      <w:r>
+        <w:rPr>
+          <w:sz w:val="28"/>
+          <w:szCs w:val="28"/>
+        </w:rPr>
+        <w:t>call push functions once collider enters the player</w:t>
+      </w:r>
+    </w:p>
+    <w:p>
+      <w:pPr>
+        <w:rPr>
+          <w:sz w:val="28"/>
+          <w:szCs w:val="28"/>
+        </w:rPr>
+      </w:pPr>
+      <w:r>
+        <w:rPr>
+          <w:sz w:val="28"/>
+          <w:szCs w:val="28"/>
+        </w:rPr>
+        <w:t>Laura – timer</w:t>
+      </w:r>
+    </w:p>
+    <w:p>
+      <w:pPr>
+        <w:rPr>
+          <w:sz w:val="28"/>
+          <w:szCs w:val="28"/>
+        </w:rPr>
+      </w:pPr>
+      <w:r>
+        <w:rPr>
+          <w:sz w:val="28"/>
+          <w:szCs w:val="28"/>
+        </w:rPr>
+        <w:t>Christian – Be able to destroy &amp; be able to tell what ice block is colliding with</w:t>
+      </w:r>
+    </w:p>
+    <w:p>
+      <w:pPr>
+        <w:rPr>
+          <w:sz w:val="28"/>
+          <w:szCs w:val="28"/>
+        </w:rPr>
+      </w:pPr>
+      <w:r>
+        <w:rPr>
+          <w:sz w:val="28"/>
+          <w:szCs w:val="28"/>
+        </w:rPr>
+        <w:t>Jack – be able to tell everyone’s position</w:t>
+      </w:r>
+    </w:p>
+    <w:p>
+      <w:pPr>
+        <w:rPr>
+          <w:sz w:val="28"/>
+          <w:szCs w:val="28"/>
+        </w:rPr>
+      </w:pPr>
+      <w:r>
+        <w:rPr>
+          <w:sz w:val="28"/>
+          <w:szCs w:val="28"/>
+        </w:rPr>
+        <w:t>Lee – TBC.</w:t>
       </w:r>
       <w:bookmarkStart w:id="0" w:name="_GoBack"/>
       <w:bookmarkEnd w:id="0"/>
+    </w:p>
+    <w:p>
+      <w:pPr>
+        <w:rPr>
+          <w:sz w:val="28"/>
+          <w:szCs w:val="28"/>
+        </w:rPr>
+      </w:pPr>
+    </w:p>
+    <w:p>
+      <w:pPr>
+        <w:rPr>
+          <w:sz w:val="28"/>
+          <w:szCs w:val="28"/>
+        </w:rPr>
+      </w:pPr>
     </w:p>
     <w:sectPr>
       <w:pgSz w:w="11906" w:h="16838"/>

</xml_diff>